<commit_message>
Added another email template for understanding needs
</commit_message>
<xml_diff>
--- a/Misc Documents/Email Template.docx
+++ b/Misc Documents/Email Template.docx
@@ -25,10 +25,7 @@
     <w:p/>
     <w:p>
       <w:r>
-        <w:t xml:space="preserve">Subject: </w:t>
-      </w:r>
-      <w:r>
-        <w:t>Subject: Proactively Combat Employee Burnout with Our Complimentary Tool</w:t>
+        <w:t>Subject: Subject: Proactively Combat Employee Burnout with Our Complimentary Tool</w:t>
       </w:r>
     </w:p>
     <w:p/>
@@ -46,19 +43,7 @@
     <w:p/>
     <w:p>
       <w:r>
-        <w:t xml:space="preserve">My name is </w:t>
-      </w:r>
-      <w:r>
-        <w:t xml:space="preserve">Harsh, </w:t>
-      </w:r>
-      <w:r>
-        <w:t xml:space="preserve">and I'm the co-founder of </w:t>
-      </w:r>
-      <w:r>
-        <w:t xml:space="preserve">Flourish at Work, </w:t>
-      </w:r>
-      <w:r>
-        <w:t xml:space="preserve">a dedicated platform designed to help organizations identify and mitigate employee burnout. </w:t>
+        <w:t xml:space="preserve">My name is Harsh, and I'm the co-founder of Flourish at Work, a dedicated platform designed to help organizations identify and mitigate employee burnout. </w:t>
       </w:r>
       <w:r>
         <w:rPr>
@@ -67,10 +52,7 @@
         <w:t>[Any personal affiliation if any]</w:t>
       </w:r>
       <w:r>
-        <w:t xml:space="preserve"> </w:t>
-      </w:r>
-      <w:r>
-        <w:t xml:space="preserve">As the driving force behind HR operations at </w:t>
+        <w:t xml:space="preserve"> As the driving force behind HR operations at </w:t>
       </w:r>
       <w:r>
         <w:rPr>
@@ -79,13 +61,7 @@
         <w:t>[Company's Name],</w:t>
       </w:r>
       <w:r>
-        <w:t xml:space="preserve"> I believe that our unique </w:t>
-      </w:r>
-      <w:r>
-        <w:t>platform</w:t>
-      </w:r>
-      <w:r>
-        <w:t xml:space="preserve"> can add immense value to your efforts in ensuring the well-being of your team members.</w:t>
+        <w:t xml:space="preserve"> I believe that our unique platform can add immense value to your efforts in ensuring the well-being of your team members.</w:t>
       </w:r>
     </w:p>
     <w:p/>
@@ -112,13 +88,7 @@
         <w:t>Early Detection:</w:t>
       </w:r>
       <w:r>
-        <w:t xml:space="preserve"> By leveraging data analytics and behavioral indicators, our software </w:t>
-      </w:r>
-      <w:r>
-        <w:t>can detect</w:t>
-      </w:r>
-      <w:r>
-        <w:t xml:space="preserve"> early signs of burnout, even before employees themselves might be fully aware of it.</w:t>
+        <w:t xml:space="preserve"> By leveraging data analytics and behavioral indicators, our software can detect early signs of burnout, even before employees themselves might be fully aware of it.</w:t>
       </w:r>
     </w:p>
     <w:p>
@@ -188,10 +158,10 @@
           <w:b/>
           <w:bCs/>
         </w:rPr>
-        <w:t>Seamless Integration:</w:t>
-      </w:r>
-      <w:r>
-        <w:t xml:space="preserve"> We've designed our software to be easily integrated into existing HR systems, ensuring that you can get up and running without any teething problems.</w:t>
+        <w:t>Data Privacy and Security:</w:t>
+      </w:r>
+      <w:r>
+        <w:t xml:space="preserve"> We understand the importance of protecting employee data. Our tool prioritizes this by ensuring end-to-end encryption and compliance with all major data privacy regulations.</w:t>
       </w:r>
     </w:p>
     <w:p/>
@@ -208,27 +178,6 @@
         <w:rPr>
           <w:b/>
           <w:bCs/>
-        </w:rPr>
-        <w:t>Data Privacy and Security:</w:t>
-      </w:r>
-      <w:r>
-        <w:t xml:space="preserve"> We understand the importance of protecting employee data. Our tool prioritizes this by ensuring end-to-end encryption and compliance with all major data privacy regulations.</w:t>
-      </w:r>
-    </w:p>
-    <w:p/>
-    <w:p>
-      <w:pPr>
-        <w:pStyle w:val="ListParagraph"/>
-        <w:numPr>
-          <w:ilvl w:val="0"/>
-          <w:numId w:val="1"/>
-        </w:numPr>
-        <w:ind w:left="426"/>
-      </w:pPr>
-      <w:r>
-        <w:rPr>
-          <w:b/>
-          <w:bCs/>
           <w:highlight w:val="yellow"/>
         </w:rPr>
         <w:t>Completely Free Implementation:</w:t>
@@ -287,6 +236,91 @@
         <w:t>[Your Contact Information]</w:t>
       </w:r>
     </w:p>
+    <w:p/>
+    <w:p/>
+    <w:p/>
+    <w:p/>
+    <w:p/>
+    <w:p>
+      <w:r>
+        <w:lastRenderedPageBreak/>
+        <w:t>TOPIC: Reaching out to Ask about their understanding on employee burnout</w:t>
+      </w:r>
+    </w:p>
+    <w:p/>
+    <w:p>
+      <w:r>
+        <w:t xml:space="preserve">Subject: </w:t>
+      </w:r>
+    </w:p>
+    <w:p>
+      <w:r>
+        <w:t>Hi [Recipient's First Name],</w:t>
+      </w:r>
+    </w:p>
+    <w:p/>
+    <w:p>
+      <w:r>
+        <w:t>Hope you are doing well!</w:t>
+      </w:r>
+    </w:p>
+    <w:p/>
+    <w:p>
+      <w:r>
+        <w:t xml:space="preserve">I am Harsh and </w:t>
+      </w:r>
+      <w:r>
+        <w:t>I'm currently working with a team on a startup focused on assessing and mitigating employee burnout. Given your role in [HR/their relevant department], I'd be genuinely interested in understanding how [Company Name] currently gauges burnout levels across the organization.</w:t>
+      </w:r>
+    </w:p>
+    <w:p/>
+    <w:p>
+      <w:r>
+        <w:t xml:space="preserve">If you have a few moments, I'd love to connect and learn from your insights. Additionally, I'd be eager to know if there's any specific tool or </w:t>
+      </w:r>
+      <w:r>
+        <w:t>solution,</w:t>
+      </w:r>
+      <w:r>
+        <w:t xml:space="preserve"> you're considering </w:t>
+      </w:r>
+      <w:proofErr w:type="gramStart"/>
+      <w:r>
+        <w:t>to tackle</w:t>
+      </w:r>
+      <w:proofErr w:type="gramEnd"/>
+      <w:r>
+        <w:t xml:space="preserve"> this vital issue.</w:t>
+      </w:r>
+    </w:p>
+    <w:p/>
+    <w:p>
+      <w:r>
+        <w:t>Looking forward to potentially connecting and discussing.</w:t>
+      </w:r>
+    </w:p>
+    <w:p>
+      <w:proofErr w:type="gramStart"/>
+      <w:r>
+        <w:t>Thanks</w:t>
+      </w:r>
+      <w:proofErr w:type="gramEnd"/>
+      <w:r>
+        <w:t xml:space="preserve"> and Regards,</w:t>
+      </w:r>
+    </w:p>
+    <w:p/>
+    <w:p>
+      <w:r>
+        <w:t>Harsh Gupta</w:t>
+      </w:r>
+    </w:p>
+    <w:p>
+      <w:r>
+        <w:t>[Contact Information]</w:t>
+      </w:r>
+    </w:p>
+    <w:p/>
     <w:sectPr>
       <w:pgSz w:w="12240" w:h="15840"/>
       <w:pgMar w:top="357" w:right="357" w:bottom="357" w:left="357" w:header="708" w:footer="708" w:gutter="0"/>

</xml_diff>